<commit_message>
Correccion Entrega 2 Punto 6
Diagramas de Secuencias
</commit_message>
<xml_diff>
--- a/DOC/Entrega3.docx
+++ b/DOC/Entrega3.docx
@@ -7,8 +7,6 @@
         <w:spacing w:after="105"/>
         <w:ind w:left="0" w:firstLine="0"/>
       </w:pPr>
-      <w:bookmarkStart w:id="0" w:name="_GoBack"/>
-      <w:bookmarkEnd w:id="0"/>
       <w:r>
         <w:rPr>
           <w:u w:val="none"/>
@@ -687,19 +685,37 @@
       <w:pPr>
         <w:spacing w:after="0"/>
         <w:ind w:left="721" w:firstLine="0"/>
-      </w:pPr>
-      <w:r>
         <w:rPr>
           <w:noProof/>
           <w:sz w:val="20"/>
           <w:szCs w:val="20"/>
           <w:lang w:val="es-AR" w:eastAsia="es-AR"/>
         </w:rPr>
+      </w:pPr>
+    </w:p>
+    <w:p>
+      <w:pPr>
+        <w:spacing w:after="0"/>
+        <w:ind w:left="721" w:firstLine="0"/>
+      </w:pPr>
+    </w:p>
+    <w:p>
+      <w:pPr>
+        <w:spacing w:after="0"/>
+        <w:ind w:left="721" w:firstLine="0"/>
+      </w:pPr>
+      <w:r>
+        <w:rPr>
+          <w:noProof/>
+          <w:sz w:val="20"/>
+          <w:szCs w:val="20"/>
+          <w:lang w:val="es-AR" w:eastAsia="es-AR"/>
+        </w:rPr>
         <w:drawing>
           <wp:inline distT="0" distB="0" distL="0" distR="0">
-            <wp:extent cx="6616461" cy="5335944"/>
-            <wp:effectExtent l="0" t="0" r="0" b="0"/>
-            <wp:docPr id="2" name="Imagen 2" descr="https://documents.lucidchart.com/documents/e4292afa-6186-4251-b168-43d4fab434a0/pages/0_0?a=146&amp;x=2&amp;y=-1&amp;w=1716&amp;h=1384&amp;store=1&amp;accept=image%2F*&amp;auth=LCA%204dfec55ee401bf4359431cdf443e8015415bbc1e-ts%3D1497286853"/>
+            <wp:extent cx="6645910" cy="7074881"/>
+            <wp:effectExtent l="0" t="0" r="2540" b="0"/>
+            <wp:docPr id="4" name="Imagen 4" descr="https://documents.lucidchart.com/documents/e4292afa-6186-4251-b168-43d4fab434a0/pages/0_0?a=496&amp;x=33&amp;y=10&amp;w=1034&amp;h=1101&amp;store=1&amp;accept=image%2F*&amp;auth=LCA%207ef50c9b440118a3c1e02c8ec91fa312cfe8268f-ts%3D1497405219"/>
             <wp:cNvGraphicFramePr>
               <a:graphicFrameLocks xmlns:a="http://schemas.openxmlformats.org/drawingml/2006/main" noChangeAspect="1"/>
             </wp:cNvGraphicFramePr>
@@ -707,13 +723,13 @@
               <a:graphicData uri="http://schemas.openxmlformats.org/drawingml/2006/picture">
                 <pic:pic xmlns:pic="http://schemas.openxmlformats.org/drawingml/2006/picture">
                   <pic:nvPicPr>
-                    <pic:cNvPr id="0" name="Picture 1" descr="https://documents.lucidchart.com/documents/e4292afa-6186-4251-b168-43d4fab434a0/pages/0_0?a=146&amp;x=2&amp;y=-1&amp;w=1716&amp;h=1384&amp;store=1&amp;accept=image%2F*&amp;auth=LCA%204dfec55ee401bf4359431cdf443e8015415bbc1e-ts%3D1497286853"/>
+                    <pic:cNvPr id="0" name="Picture 3" descr="https://documents.lucidchart.com/documents/e4292afa-6186-4251-b168-43d4fab434a0/pages/0_0?a=496&amp;x=33&amp;y=10&amp;w=1034&amp;h=1101&amp;store=1&amp;accept=image%2F*&amp;auth=LCA%207ef50c9b440118a3c1e02c8ec91fa312cfe8268f-ts%3D1497405219"/>
                     <pic:cNvPicPr>
                       <a:picLocks noChangeAspect="1" noChangeArrowheads="1"/>
                     </pic:cNvPicPr>
                   </pic:nvPicPr>
                   <pic:blipFill>
-                    <a:blip r:embed="rId11" cstate="print">
+                    <a:blip r:embed="rId11">
                       <a:extLst>
                         <a:ext uri="{28A0092B-C50C-407E-A947-70E740481C1C}">
                           <a14:useLocalDpi xmlns:a14="http://schemas.microsoft.com/office/drawing/2010/main" val="0"/>
@@ -728,7 +744,7 @@
                   <pic:spPr bwMode="auto">
                     <a:xfrm>
                       <a:off x="0" y="0"/>
-                      <a:ext cx="6616065" cy="5335625"/>
+                      <a:ext cx="6645910" cy="7074881"/>
                     </a:xfrm>
                     <a:prstGeom prst="rect">
                       <a:avLst/>
@@ -745,13 +761,113 @@
         </w:drawing>
       </w:r>
     </w:p>
+    <w:p>
+      <w:pPr>
+        <w:spacing w:after="0"/>
+        <w:ind w:left="721" w:firstLine="0"/>
+      </w:pPr>
+    </w:p>
+    <w:p>
+      <w:pPr>
+        <w:spacing w:after="0"/>
+        <w:ind w:left="721" w:firstLine="0"/>
+      </w:pPr>
+    </w:p>
+    <w:p>
+      <w:pPr>
+        <w:spacing w:after="0"/>
+        <w:ind w:left="721" w:firstLine="0"/>
+      </w:pPr>
+    </w:p>
+    <w:p>
+      <w:pPr>
+        <w:spacing w:after="0"/>
+        <w:ind w:left="721" w:firstLine="0"/>
+      </w:pPr>
+    </w:p>
+    <w:p>
+      <w:pPr>
+        <w:spacing w:after="0"/>
+        <w:ind w:left="721" w:firstLine="0"/>
+      </w:pPr>
+    </w:p>
+    <w:p>
+      <w:pPr>
+        <w:spacing w:after="0"/>
+        <w:ind w:left="721" w:firstLine="0"/>
+      </w:pPr>
+      <w:bookmarkStart w:id="0" w:name="_GoBack"/>
+      <w:bookmarkEnd w:id="0"/>
+    </w:p>
+    <w:p>
+      <w:pPr>
+        <w:spacing w:after="0"/>
+        <w:ind w:left="721" w:firstLine="0"/>
+      </w:pPr>
+      <w:r>
+        <w:rPr>
+          <w:noProof/>
+          <w:sz w:val="20"/>
+          <w:szCs w:val="20"/>
+          <w:lang w:val="es-AR" w:eastAsia="es-AR"/>
+        </w:rPr>
+        <w:drawing>
+          <wp:inline distT="0" distB="0" distL="0" distR="0">
+            <wp:extent cx="6645910" cy="5544672"/>
+            <wp:effectExtent l="0" t="0" r="2540" b="0"/>
+            <wp:docPr id="6" name="Imagen 6" descr="https://documents.lucidchart.com/documents/43bbbae3-0da4-4c71-9c66-ae8a3a5e51dd/pages/0_0?a=1543&amp;x=0&amp;y=10&amp;w=1320&amp;h=1101&amp;store=1&amp;accept=image%2F*&amp;auth=LCA%2041987233fb1ab21c7ce6905d41a7609a43f4fa6d-ts%3D1497407973"/>
+            <wp:cNvGraphicFramePr>
+              <a:graphicFrameLocks xmlns:a="http://schemas.openxmlformats.org/drawingml/2006/main" noChangeAspect="1"/>
+            </wp:cNvGraphicFramePr>
+            <a:graphic xmlns:a="http://schemas.openxmlformats.org/drawingml/2006/main">
+              <a:graphicData uri="http://schemas.openxmlformats.org/drawingml/2006/picture">
+                <pic:pic xmlns:pic="http://schemas.openxmlformats.org/drawingml/2006/picture">
+                  <pic:nvPicPr>
+                    <pic:cNvPr id="0" name="Picture 5" descr="https://documents.lucidchart.com/documents/43bbbae3-0da4-4c71-9c66-ae8a3a5e51dd/pages/0_0?a=1543&amp;x=0&amp;y=10&amp;w=1320&amp;h=1101&amp;store=1&amp;accept=image%2F*&amp;auth=LCA%2041987233fb1ab21c7ce6905d41a7609a43f4fa6d-ts%3D1497407973"/>
+                    <pic:cNvPicPr>
+                      <a:picLocks noChangeAspect="1" noChangeArrowheads="1"/>
+                    </pic:cNvPicPr>
+                  </pic:nvPicPr>
+                  <pic:blipFill>
+                    <a:blip r:embed="rId12">
+                      <a:extLst>
+                        <a:ext uri="{28A0092B-C50C-407E-A947-70E740481C1C}">
+                          <a14:useLocalDpi xmlns:a14="http://schemas.microsoft.com/office/drawing/2010/main" val="0"/>
+                        </a:ext>
+                      </a:extLst>
+                    </a:blip>
+                    <a:srcRect/>
+                    <a:stretch>
+                      <a:fillRect/>
+                    </a:stretch>
+                  </pic:blipFill>
+                  <pic:spPr bwMode="auto">
+                    <a:xfrm>
+                      <a:off x="0" y="0"/>
+                      <a:ext cx="6645910" cy="5544672"/>
+                    </a:xfrm>
+                    <a:prstGeom prst="rect">
+                      <a:avLst/>
+                    </a:prstGeom>
+                    <a:noFill/>
+                    <a:ln>
+                      <a:noFill/>
+                    </a:ln>
+                  </pic:spPr>
+                </pic:pic>
+              </a:graphicData>
+            </a:graphic>
+          </wp:inline>
+        </w:drawing>
+      </w:r>
+    </w:p>
     <w:sectPr>
-      <w:headerReference w:type="even" r:id="rId12"/>
-      <w:headerReference w:type="default" r:id="rId13"/>
-      <w:footerReference w:type="even" r:id="rId14"/>
-      <w:footerReference w:type="default" r:id="rId15"/>
-      <w:headerReference w:type="first" r:id="rId16"/>
-      <w:footerReference w:type="first" r:id="rId17"/>
+      <w:headerReference w:type="even" r:id="rId13"/>
+      <w:headerReference w:type="default" r:id="rId14"/>
+      <w:footerReference w:type="even" r:id="rId15"/>
+      <w:footerReference w:type="default" r:id="rId16"/>
+      <w:headerReference w:type="first" r:id="rId17"/>
+      <w:footerReference w:type="first" r:id="rId18"/>
       <w:pgSz w:w="11906" w:h="16838"/>
       <w:pgMar w:top="720" w:right="720" w:bottom="720" w:left="720" w:header="720" w:footer="720" w:gutter="0"/>
       <w:cols w:space="720"/>
@@ -840,7 +956,7 @@
         <w:lang w:val="es-AR" w:eastAsia="es-AR"/>
       </w:rPr>
       <w:drawing>
-        <wp:anchor distT="0" distB="0" distL="114300" distR="114300" simplePos="0" relativeHeight="251658240" behindDoc="1" locked="0" layoutInCell="1" allowOverlap="0" wp14:anchorId="5B904344" wp14:editId="4871751A">
+        <wp:anchor distT="0" distB="0" distL="114300" distR="114300" simplePos="0" relativeHeight="251658240" behindDoc="1" locked="0" layoutInCell="1" allowOverlap="0" wp14:anchorId="07181531" wp14:editId="41F1ACBA">
           <wp:simplePos x="0" y="0"/>
           <wp:positionH relativeFrom="page">
             <wp:posOffset>759460</wp:posOffset>
@@ -941,33 +1057,17 @@
       </w:rPr>
       <w:t xml:space="preserve"> de </w:t>
     </w:r>
-    <w:r>
-      <w:fldChar w:fldCharType="begin"/>
-    </w:r>
-    <w:r>
-      <w:instrText xml:space="preserve"> NUMPAGES   \* MERGEFORMAT </w:instrText>
-    </w:r>
-    <w:r>
-      <w:fldChar w:fldCharType="separate"/>
-    </w:r>
-    <w:r>
-      <w:rPr>
-        <w:noProof/>
-        <w:sz w:val="34"/>
-        <w:u w:val="none"/>
-        <w:vertAlign w:val="superscript"/>
-      </w:rPr>
-      <w:t>5</w:t>
-    </w:r>
-    <w:r>
-      <w:rPr>
-        <w:noProof/>
-        <w:sz w:val="34"/>
-        <w:u w:val="none"/>
-        <w:vertAlign w:val="superscript"/>
-      </w:rPr>
-      <w:fldChar w:fldCharType="end"/>
-    </w:r>
+    <w:fldSimple w:instr=" NUMPAGES   \* MERGEFORMAT ">
+      <w:r>
+        <w:rPr>
+          <w:noProof/>
+          <w:sz w:val="34"/>
+          <w:u w:val="none"/>
+          <w:vertAlign w:val="superscript"/>
+        </w:rPr>
+        <w:t>6</w:t>
+      </w:r>
+    </w:fldSimple>
     <w:r>
       <w:rPr>
         <w:sz w:val="34"/>
@@ -1046,7 +1146,7 @@
         <w:lang w:val="es-AR" w:eastAsia="es-AR"/>
       </w:rPr>
       <w:drawing>
-        <wp:anchor distT="0" distB="0" distL="114300" distR="114300" simplePos="0" relativeHeight="251659264" behindDoc="1" locked="0" layoutInCell="1" allowOverlap="0" wp14:anchorId="1E27A36A" wp14:editId="71B4CF27">
+        <wp:anchor distT="0" distB="0" distL="114300" distR="114300" simplePos="0" relativeHeight="251659264" behindDoc="1" locked="0" layoutInCell="1" allowOverlap="0" wp14:anchorId="73125C4E" wp14:editId="226C1D24">
           <wp:simplePos x="0" y="0"/>
           <wp:positionH relativeFrom="page">
             <wp:posOffset>759460</wp:posOffset>
@@ -1130,7 +1230,7 @@
         <w:u w:val="none"/>
         <w:vertAlign w:val="superscript"/>
       </w:rPr>
-      <w:t>5</w:t>
+      <w:t>6</w:t>
     </w:r>
     <w:r>
       <w:rPr>
@@ -1148,33 +1248,17 @@
       </w:rPr>
       <w:t xml:space="preserve"> de </w:t>
     </w:r>
-    <w:r>
-      <w:fldChar w:fldCharType="begin"/>
-    </w:r>
-    <w:r>
-      <w:instrText xml:space="preserve"> NUMPAGES   \* MERGEFORMAT </w:instrText>
-    </w:r>
-    <w:r>
-      <w:fldChar w:fldCharType="separate"/>
-    </w:r>
-    <w:r>
-      <w:rPr>
-        <w:noProof/>
-        <w:sz w:val="34"/>
-        <w:u w:val="none"/>
-        <w:vertAlign w:val="superscript"/>
-      </w:rPr>
-      <w:t>5</w:t>
-    </w:r>
-    <w:r>
-      <w:rPr>
-        <w:noProof/>
-        <w:sz w:val="34"/>
-        <w:u w:val="none"/>
-        <w:vertAlign w:val="superscript"/>
-      </w:rPr>
-      <w:fldChar w:fldCharType="end"/>
-    </w:r>
+    <w:fldSimple w:instr=" NUMPAGES   \* MERGEFORMAT ">
+      <w:r>
+        <w:rPr>
+          <w:noProof/>
+          <w:sz w:val="34"/>
+          <w:u w:val="none"/>
+          <w:vertAlign w:val="superscript"/>
+        </w:rPr>
+        <w:t>6</w:t>
+      </w:r>
+    </w:fldSimple>
     <w:r>
       <w:rPr>
         <w:sz w:val="34"/>
@@ -2352,7 +2436,7 @@
   <a:extraClrSchemeLst/>
   <a:extLst>
     <a:ext uri="{05A4C25C-085E-4340-85A3-A5531E510DB2}">
-      <thm15:themeFamily xmlns="" xmlns:thm15="http://schemas.microsoft.com/office/thememl/2012/main" name="Office Theme" id="{62F939B6-93AF-4DB8-9C6B-D6C7DFDC589F}" vid="{4A3C46E8-61CC-4603-A589-7422A47A8E4A}"/>
+      <thm15:themeFamily xmlns:thm15="http://schemas.microsoft.com/office/thememl/2012/main" xmlns="" name="Office Theme" id="{62F939B6-93AF-4DB8-9C6B-D6C7DFDC589F}" vid="{4A3C46E8-61CC-4603-A589-7422A47A8E4A}"/>
     </a:ext>
   </a:extLst>
 </a:theme>

</xml_diff>

<commit_message>
Agrego Diagrama de Clases a Entrega3
Actualizado
</commit_message>
<xml_diff>
--- a/DOC/Entrega3.docx
+++ b/DOC/Entrega3.docx
@@ -184,32 +184,47 @@
           <w:lang w:val="es-AR" w:eastAsia="es-AR"/>
         </w:rPr>
         <w:drawing>
-          <wp:inline distT="0" distB="0" distL="0" distR="0" wp14:anchorId="08F35E51" wp14:editId="7B75FE66">
-            <wp:extent cx="6119622" cy="4728845"/>
-            <wp:effectExtent l="0" t="0" r="0" b="0"/>
-            <wp:docPr id="62" name="Picture 62"/>
-            <wp:cNvGraphicFramePr/>
+          <wp:inline distT="0" distB="0" distL="0" distR="0">
+            <wp:extent cx="6634480" cy="5210175"/>
+            <wp:effectExtent l="0" t="0" r="0" b="9525"/>
+            <wp:docPr id="7" name="Imagen 7"/>
+            <wp:cNvGraphicFramePr>
+              <a:graphicFrameLocks xmlns:a="http://schemas.openxmlformats.org/drawingml/2006/main" noChangeAspect="1"/>
+            </wp:cNvGraphicFramePr>
             <a:graphic xmlns:a="http://schemas.openxmlformats.org/drawingml/2006/main">
               <a:graphicData uri="http://schemas.openxmlformats.org/drawingml/2006/picture">
                 <pic:pic xmlns:pic="http://schemas.openxmlformats.org/drawingml/2006/picture">
                   <pic:nvPicPr>
-                    <pic:cNvPr id="62" name="Picture 62"/>
-                    <pic:cNvPicPr/>
+                    <pic:cNvPr id="0" name="Picture 3"/>
+                    <pic:cNvPicPr>
+                      <a:picLocks noChangeAspect="1" noChangeArrowheads="1"/>
+                    </pic:cNvPicPr>
                   </pic:nvPicPr>
                   <pic:blipFill>
-                    <a:blip r:embed="rId7"/>
+                    <a:blip r:embed="rId7" cstate="print">
+                      <a:extLst>
+                        <a:ext uri="{28A0092B-C50C-407E-A947-70E740481C1C}">
+                          <a14:useLocalDpi xmlns:a14="http://schemas.microsoft.com/office/drawing/2010/main" val="0"/>
+                        </a:ext>
+                      </a:extLst>
+                    </a:blip>
+                    <a:srcRect/>
                     <a:stretch>
                       <a:fillRect/>
                     </a:stretch>
                   </pic:blipFill>
-                  <pic:spPr>
+                  <pic:spPr bwMode="auto">
                     <a:xfrm>
                       <a:off x="0" y="0"/>
-                      <a:ext cx="6119622" cy="4728845"/>
+                      <a:ext cx="6634480" cy="5210175"/>
                     </a:xfrm>
                     <a:prstGeom prst="rect">
                       <a:avLst/>
                     </a:prstGeom>
+                    <a:noFill/>
+                    <a:ln>
+                      <a:noFill/>
+                    </a:ln>
                   </pic:spPr>
                 </pic:pic>
               </a:graphicData>
@@ -220,6 +235,12 @@
     </w:p>
     <w:p>
       <w:pPr>
+        <w:spacing w:after="112"/>
+        <w:ind w:left="5" w:firstLine="0"/>
+      </w:pPr>
+    </w:p>
+    <w:p>
+      <w:pPr>
         <w:spacing w:after="105"/>
         <w:ind w:left="0" w:right="5178" w:firstLine="0"/>
         <w:rPr>
@@ -345,24 +366,6 @@
       <w:pPr>
         <w:spacing w:after="105"/>
         <w:ind w:left="0" w:right="5178" w:firstLine="0"/>
-        <w:rPr>
-          <w:u w:val="none"/>
-        </w:rPr>
-      </w:pPr>
-    </w:p>
-    <w:p>
-      <w:pPr>
-        <w:spacing w:after="105"/>
-        <w:ind w:left="0" w:right="5178" w:firstLine="0"/>
-        <w:rPr>
-          <w:u w:val="none"/>
-        </w:rPr>
-      </w:pPr>
-    </w:p>
-    <w:p>
-      <w:pPr>
-        <w:spacing w:after="105"/>
-        <w:ind w:left="0" w:right="5178" w:firstLine="0"/>
       </w:pPr>
     </w:p>
     <w:p>
@@ -374,7 +377,6 @@
         <w:rPr>
           <w:u w:val="none"/>
         </w:rPr>
-        <w:lastRenderedPageBreak/>
         <w:t xml:space="preserve"> </w:t>
       </w:r>
     </w:p>
@@ -382,6 +384,11 @@
       <w:pPr>
         <w:ind w:left="715"/>
       </w:pPr>
+    </w:p>
+    <w:p>
+      <w:pPr>
+        <w:ind w:left="715"/>
+      </w:pPr>
       <w:r>
         <w:t>Diagrama de Casos de Uso:</w:t>
       </w:r>
@@ -391,19 +398,13 @@
         </w:rPr>
         <w:t xml:space="preserve"> </w:t>
       </w:r>
-    </w:p>
-    <w:p>
-      <w:pPr>
-        <w:spacing w:after="57"/>
-        <w:ind w:left="0" w:right="127" w:firstLine="0"/>
-      </w:pPr>
       <w:r>
         <w:rPr>
           <w:noProof/>
           <w:lang w:val="es-AR" w:eastAsia="es-AR"/>
         </w:rPr>
         <w:drawing>
-          <wp:inline distT="0" distB="0" distL="0" distR="0" wp14:anchorId="78AD7900" wp14:editId="3207EF36">
+          <wp:inline distT="0" distB="0" distL="0" distR="0" wp14:anchorId="5260D4C0" wp14:editId="67CEAF33">
             <wp:extent cx="6038469" cy="7816215"/>
             <wp:effectExtent l="0" t="0" r="0" b="0"/>
             <wp:docPr id="145" name="Picture 145"/>
@@ -452,6 +453,7 @@
         <w:rPr>
           <w:u w:val="none"/>
         </w:rPr>
+        <w:lastRenderedPageBreak/>
         <w:t xml:space="preserve"> </w:t>
       </w:r>
     </w:p>
@@ -464,7 +466,6 @@
         <w:rPr>
           <w:u w:val="none"/>
         </w:rPr>
-        <w:lastRenderedPageBreak/>
         <w:t xml:space="preserve"> </w:t>
       </w:r>
     </w:p>
@@ -484,9 +485,6 @@
       <w:pPr>
         <w:spacing w:after="105"/>
         <w:ind w:left="715"/>
-        <w:rPr>
-          <w:u w:val="none"/>
-        </w:rPr>
       </w:pPr>
       <w:r>
         <w:t>Bocetos:</w:t>
@@ -497,12 +495,8 @@
         </w:rPr>
         <w:t xml:space="preserve"> </w:t>
       </w:r>
-    </w:p>
-    <w:p>
-      <w:pPr>
-        <w:spacing w:after="101"/>
-        <w:ind w:left="0" w:firstLine="0"/>
-      </w:pPr>
+      <w:bookmarkStart w:id="0" w:name="_GoBack"/>
+      <w:bookmarkEnd w:id="0"/>
       <w:r>
         <w:rPr>
           <w:u w:val="none"/>
@@ -796,8 +790,6 @@
         <w:spacing w:after="0"/>
         <w:ind w:left="721" w:firstLine="0"/>
       </w:pPr>
-      <w:bookmarkStart w:id="0" w:name="_GoBack"/>
-      <w:bookmarkEnd w:id="0"/>
     </w:p>
     <w:p>
       <w:pPr>
@@ -1057,17 +1049,33 @@
       </w:rPr>
       <w:t xml:space="preserve"> de </w:t>
     </w:r>
-    <w:fldSimple w:instr=" NUMPAGES   \* MERGEFORMAT ">
-      <w:r>
-        <w:rPr>
-          <w:noProof/>
-          <w:sz w:val="34"/>
-          <w:u w:val="none"/>
-          <w:vertAlign w:val="superscript"/>
-        </w:rPr>
-        <w:t>6</w:t>
-      </w:r>
-    </w:fldSimple>
+    <w:r>
+      <w:fldChar w:fldCharType="begin"/>
+    </w:r>
+    <w:r>
+      <w:instrText xml:space="preserve"> NUMPAGES   \* MERGEFORMAT </w:instrText>
+    </w:r>
+    <w:r>
+      <w:fldChar w:fldCharType="separate"/>
+    </w:r>
+    <w:r>
+      <w:rPr>
+        <w:noProof/>
+        <w:sz w:val="34"/>
+        <w:u w:val="none"/>
+        <w:vertAlign w:val="superscript"/>
+      </w:rPr>
+      <w:t>6</w:t>
+    </w:r>
+    <w:r>
+      <w:rPr>
+        <w:noProof/>
+        <w:sz w:val="34"/>
+        <w:u w:val="none"/>
+        <w:vertAlign w:val="superscript"/>
+      </w:rPr>
+      <w:fldChar w:fldCharType="end"/>
+    </w:r>
     <w:r>
       <w:rPr>
         <w:sz w:val="34"/>
@@ -1248,17 +1256,33 @@
       </w:rPr>
       <w:t xml:space="preserve"> de </w:t>
     </w:r>
-    <w:fldSimple w:instr=" NUMPAGES   \* MERGEFORMAT ">
-      <w:r>
-        <w:rPr>
-          <w:noProof/>
-          <w:sz w:val="34"/>
-          <w:u w:val="none"/>
-          <w:vertAlign w:val="superscript"/>
-        </w:rPr>
-        <w:t>6</w:t>
-      </w:r>
-    </w:fldSimple>
+    <w:r>
+      <w:fldChar w:fldCharType="begin"/>
+    </w:r>
+    <w:r>
+      <w:instrText xml:space="preserve"> NUMPAGES   \* MERGEFORMAT </w:instrText>
+    </w:r>
+    <w:r>
+      <w:fldChar w:fldCharType="separate"/>
+    </w:r>
+    <w:r>
+      <w:rPr>
+        <w:noProof/>
+        <w:sz w:val="34"/>
+        <w:u w:val="none"/>
+        <w:vertAlign w:val="superscript"/>
+      </w:rPr>
+      <w:t>6</w:t>
+    </w:r>
+    <w:r>
+      <w:rPr>
+        <w:noProof/>
+        <w:sz w:val="34"/>
+        <w:u w:val="none"/>
+        <w:vertAlign w:val="superscript"/>
+      </w:rPr>
+      <w:fldChar w:fldCharType="end"/>
+    </w:r>
     <w:r>
       <w:rPr>
         <w:sz w:val="34"/>
@@ -2436,7 +2460,7 @@
   <a:extraClrSchemeLst/>
   <a:extLst>
     <a:ext uri="{05A4C25C-085E-4340-85A3-A5531E510DB2}">
-      <thm15:themeFamily xmlns:thm15="http://schemas.microsoft.com/office/thememl/2012/main" xmlns="" name="Office Theme" id="{62F939B6-93AF-4DB8-9C6B-D6C7DFDC589F}" vid="{4A3C46E8-61CC-4603-A589-7422A47A8E4A}"/>
+      <thm15:themeFamily xmlns="" xmlns:thm15="http://schemas.microsoft.com/office/thememl/2012/main" name="Office Theme" id="{62F939B6-93AF-4DB8-9C6B-D6C7DFDC589F}" vid="{4A3C46E8-61CC-4603-A589-7422A47A8E4A}"/>
     </a:ext>
   </a:extLst>
 </a:theme>

</xml_diff>